<commit_message>
Redundant datasets deleted, HDI cleaned and added to the main table
</commit_message>
<xml_diff>
--- a/Datasets/Sources.docx
+++ b/Datasets/Sources.docx
@@ -71,6 +71,28 @@
       </w:hyperlink>
     </w:p>
     <w:p/>
+    <w:p>
+      <w:pPr>
+        <w:pStyle w:val="ListParagraph"/>
+        <w:numPr>
+          <w:ilvl w:val="0"/>
+          <w:numId w:val="1"/>
+        </w:numPr>
+      </w:pPr>
+      <w:r>
+        <w:t>Education, HDI and Population</w:t>
+      </w:r>
+    </w:p>
+    <w:p>
+      <w:hyperlink r:id="rId7" w:history="1">
+        <w:r>
+          <w:rPr>
+            <w:rStyle w:val="Hyperlink"/>
+          </w:rPr>
+          <w:t>http://hdr.undp.org/en/data#</w:t>
+        </w:r>
+      </w:hyperlink>
+    </w:p>
     <w:p>
       <w:bookmarkStart w:id="0" w:name="_GoBack"/>
       <w:bookmarkEnd w:id="0"/>

</xml_diff>

<commit_message>
Dengue occurrences dataset added to the main table and additional datasets found
</commit_message>
<xml_diff>
--- a/Datasets/Sources.docx
+++ b/Datasets/Sources.docx
@@ -80,10 +80,24 @@
         </w:numPr>
       </w:pPr>
       <w:r>
-        <w:t>Education, HDI and Population</w:t>
+        <w:t>Education, HDI</w:t>
       </w:r>
-    </w:p>
-    <w:p>
+      <w:r>
+        <w:t xml:space="preserve">, </w:t>
+      </w:r>
+      <w:r>
+        <w:t>Population</w:t>
+      </w:r>
+      <w:r>
+        <w:t xml:space="preserve"> and Population density</w:t>
+      </w:r>
+    </w:p>
+    <w:p>
+      <w:pPr>
+        <w:rPr>
+          <w:rStyle w:val="Hyperlink"/>
+        </w:rPr>
+      </w:pPr>
       <w:hyperlink r:id="rId7" w:history="1">
         <w:r>
           <w:rPr>
@@ -94,9 +108,83 @@
       </w:hyperlink>
     </w:p>
     <w:p>
+      <w:r>
+        <w:t>https://population.un.org/wpp/Download/Standard/Population/</w:t>
+      </w:r>
+    </w:p>
+    <w:p/>
+    <w:p>
+      <w:pPr>
+        <w:pStyle w:val="ListParagraph"/>
+        <w:numPr>
+          <w:ilvl w:val="0"/>
+          <w:numId w:val="1"/>
+        </w:numPr>
+      </w:pPr>
+      <w:r>
+        <w:t>Dengue fever</w:t>
+      </w:r>
+    </w:p>
+    <w:p>
+      <w:hyperlink r:id="rId8" w:history="1">
+        <w:r>
+          <w:rPr>
+            <w:rStyle w:val="Hyperlink"/>
+          </w:rPr>
+          <w:t>https://figshare.com/articles/Dengue_Occurrence_12122013.xlsx/1035043</w:t>
+        </w:r>
+      </w:hyperlink>
+    </w:p>
+    <w:p>
+      <w:pPr>
+        <w:rPr>
+          <w:rStyle w:val="Hyperlink"/>
+        </w:rPr>
+      </w:pPr>
+      <w:hyperlink r:id="rId9" w:anchor="data-records" w:history="1">
+        <w:r>
+          <w:rPr>
+            <w:rStyle w:val="Hyperlink"/>
+          </w:rPr>
+          <w:t>https://www.nature.com/articles/sdata20144#data-records</w:t>
+        </w:r>
+      </w:hyperlink>
+    </w:p>
+    <w:p>
+      <w:pPr>
+        <w:rPr>
+          <w:rStyle w:val="Hyperlink"/>
+        </w:rPr>
+      </w:pPr>
+    </w:p>
+    <w:p>
+      <w:pPr>
+        <w:pStyle w:val="ListParagraph"/>
+        <w:numPr>
+          <w:ilvl w:val="0"/>
+          <w:numId w:val="1"/>
+        </w:numPr>
+      </w:pPr>
+      <w:r>
+        <w:t>Chikungunya fever</w:t>
+      </w:r>
+    </w:p>
+    <w:p>
+      <w:hyperlink r:id="rId10" w:history="1">
+        <w:r>
+          <w:rPr>
+            <w:rStyle w:val="Hyperlink"/>
+          </w:rPr>
+          <w:t>https://www.paho.org/hq/index.php?option=com_topics&amp;view=rdmore&amp;cid=5927&amp;item=chikungunya&amp;type=statistics&amp;Itemid=40931&amp;lang=en</w:t>
+        </w:r>
+      </w:hyperlink>
+    </w:p>
+    <w:p>
       <w:bookmarkStart w:id="0" w:name="_GoBack"/>
       <w:bookmarkEnd w:id="0"/>
     </w:p>
+    <w:p/>
+    <w:p/>
     <w:sectPr>
       <w:pgSz w:w="11900" w:h="16840"/>
       <w:pgMar w:top="1440" w:right="1440" w:bottom="1440" w:left="1440" w:header="708" w:footer="708" w:gutter="0"/>
@@ -682,6 +770,18 @@
       <w:shd w:val="clear" w:color="auto" w:fill="E1DFDD"/>
     </w:rPr>
   </w:style>
+  <w:style w:type="character" w:styleId="FollowedHyperlink">
+    <w:name w:val="FollowedHyperlink"/>
+    <w:basedOn w:val="DefaultParagraphFont"/>
+    <w:uiPriority w:val="99"/>
+    <w:semiHidden/>
+    <w:unhideWhenUsed/>
+    <w:rsid w:val="006D0D24"/>
+    <w:rPr>
+      <w:color w:val="954F72" w:themeColor="followedHyperlink"/>
+      <w:u w:val="single"/>
+    </w:rPr>
+  </w:style>
 </w:styles>
 </file>
 

</xml_diff>

<commit_message>
Taywan data about HDI and dengue occurrences added. Heatmap about the correlation of factors also added
</commit_message>
<xml_diff>
--- a/Datasets/Sources.docx
+++ b/Datasets/Sources.docx
@@ -170,6 +170,11 @@
       </w:r>
     </w:p>
     <w:p>
+      <w:pPr>
+        <w:rPr>
+          <w:rStyle w:val="Hyperlink"/>
+        </w:rPr>
+      </w:pPr>
       <w:hyperlink r:id="rId10" w:history="1">
         <w:r>
           <w:rPr>
@@ -180,9 +185,54 @@
       </w:hyperlink>
     </w:p>
     <w:p>
+      <w:pPr>
+        <w:rPr>
+          <w:rStyle w:val="Hyperlink"/>
+        </w:rPr>
+      </w:pPr>
+    </w:p>
+    <w:p>
+      <w:pPr>
+        <w:pStyle w:val="ListParagraph"/>
+        <w:numPr>
+          <w:ilvl w:val="0"/>
+          <w:numId w:val="1"/>
+        </w:numPr>
+      </w:pPr>
+      <w:proofErr w:type="spellStart"/>
+      <w:r>
+        <w:t>Tawain’s</w:t>
+      </w:r>
+      <w:proofErr w:type="spellEnd"/>
+      <w:r>
+        <w:t xml:space="preserve"> data on HDI and Dengue fever</w:t>
+      </w:r>
+    </w:p>
+    <w:p>
+      <w:hyperlink r:id="rId11" w:history="1">
+        <w:r>
+          <w:rPr>
+            <w:rStyle w:val="Hyperlink"/>
+          </w:rPr>
+          <w:t>https://eng.stat.gov.tw/ct.asp?xItem=25280&amp;ctNode=6032&amp;mp=5</w:t>
+        </w:r>
+      </w:hyperlink>
+    </w:p>
+    <w:p>
+      <w:hyperlink r:id="rId12" w:history="1">
+        <w:r>
+          <w:rPr>
+            <w:rStyle w:val="Hyperlink"/>
+          </w:rPr>
+          <w:t>https://nidss.cdc.gov.tw/en/SingleDisease.aspx?dc=1&amp;dt=2&amp;disease=061</w:t>
+        </w:r>
+      </w:hyperlink>
+    </w:p>
+    <w:p>
       <w:bookmarkStart w:id="0" w:name="_GoBack"/>
       <w:bookmarkEnd w:id="0"/>
     </w:p>
+    <w:p/>
     <w:p/>
     <w:p/>
     <w:sectPr>

</xml_diff>